<commit_message>
Final fixes to submission.
</commit_message>
<xml_diff>
--- a/bmc_submission/crossrunbox.docx
+++ b/bmc_submission/crossrunbox.docx
@@ -13,7 +13,7 @@
         <w:t xml:space="preserve"> </w:t>
       </w:r>
       <w:r>
-        <w:t xml:space="preserve">Operator:</w:t>
+        <w:t xml:space="preserve">operator:</w:t>
       </w:r>
       <w:r>
         <w:t xml:space="preserve"> </w:t>
@@ -37,7 +37,7 @@
         <w:t xml:space="preserve"> </w:t>
       </w:r>
       <w:r>
-        <w:t xml:space="preserve">Rules</w:t>
+        <w:t xml:space="preserve">rules</w:t>
       </w:r>
       <w:r>
         <w:t xml:space="preserve"> </w:t>
@@ -49,19 +49,19 @@
         <w:t xml:space="preserve"> </w:t>
       </w:r>
       <w:r>
-        <w:t xml:space="preserve">Improve</w:t>
+        <w:t xml:space="preserve">improve</w:t>
       </w:r>
       <w:r>
         <w:t xml:space="preserve"> </w:t>
       </w:r>
       <w:r>
-        <w:t xml:space="preserve">Runs</w:t>
+        <w:t xml:space="preserve">runs</w:t>
       </w:r>
       <w:r>
         <w:t xml:space="preserve"> </w:t>
       </w:r>
       <w:r>
-        <w:t xml:space="preserve">Analysis</w:t>
+        <w:t xml:space="preserve">analysis</w:t>
       </w:r>
       <w:r>
         <w:t xml:space="preserve"> </w:t>
@@ -73,19 +73,19 @@
         <w:t xml:space="preserve"> </w:t>
       </w:r>
       <w:r>
-        <w:t xml:space="preserve">Statistical</w:t>
+        <w:t xml:space="preserve">statistical</w:t>
       </w:r>
       <w:r>
         <w:t xml:space="preserve"> </w:t>
       </w:r>
       <w:r>
-        <w:t xml:space="preserve">Process</w:t>
+        <w:t xml:space="preserve">process</w:t>
       </w:r>
       <w:r>
         <w:t xml:space="preserve"> </w:t>
       </w:r>
       <w:r>
-        <w:t xml:space="preserve">Control</w:t>
+        <w:t xml:space="preserve">control</w:t>
       </w:r>
     </w:p>
     <w:p>
@@ -93,7 +93,16 @@
         <w:pStyle w:val="FirstParagraph"/>
       </w:pPr>
       <w:r>
-        <w:t xml:space="preserve">Jacob Anhøj (corresponding author)</w:t>
+        <w:rPr>
+          <w:b/>
+        </w:rPr>
+        <w:t xml:space="preserve">Jacob Anhøj</w:t>
+      </w:r>
+      <w:r>
+        <w:t xml:space="preserve"> </w:t>
+      </w:r>
+      <w:r>
+        <w:t xml:space="preserve">(corresponding author)</w:t>
       </w:r>
     </w:p>
     <w:p>
@@ -108,7 +117,32 @@
       <w:pPr>
         <w:pStyle w:val="TextBody"/>
       </w:pPr>
+      <w:r>
+        <w:t xml:space="preserve">ORCID:</w:t>
+      </w:r>
+      <w:r>
+        <w:t xml:space="preserve"> </w:t>
+      </w:r>
       <w:hyperlink r:id="rId20">
+        <w:r>
+          <w:rPr>
+            <w:rStyle w:val="Hyperlink"/>
+          </w:rPr>
+          <w:t xml:space="preserve">https://orcid.org/0000-0002-7701-1774</w:t>
+        </w:r>
+      </w:hyperlink>
+    </w:p>
+    <w:p>
+      <w:pPr>
+        <w:pStyle w:val="TextBody"/>
+      </w:pPr>
+      <w:r>
+        <w:t xml:space="preserve">E-mail:</w:t>
+      </w:r>
+      <w:r>
+        <w:t xml:space="preserve"> </w:t>
+      </w:r>
+      <w:hyperlink r:id="rId21">
         <w:r>
           <w:rPr>
             <w:rStyle w:val="Hyperlink"/>
@@ -122,6 +156,9 @@
         <w:pStyle w:val="TextBody"/>
       </w:pPr>
       <w:r>
+        <w:rPr>
+          <w:b/>
+        </w:rPr>
         <w:t xml:space="preserve">Tore Wentzel-Larsen</w:t>
       </w:r>
     </w:p>
@@ -143,7 +180,32 @@
       <w:pPr>
         <w:pStyle w:val="TextBody"/>
       </w:pPr>
-      <w:hyperlink r:id="rId21">
+      <w:r>
+        <w:t xml:space="preserve">ORCID:</w:t>
+      </w:r>
+      <w:r>
+        <w:t xml:space="preserve"> </w:t>
+      </w:r>
+      <w:hyperlink r:id="rId22">
+        <w:r>
+          <w:rPr>
+            <w:rStyle w:val="Hyperlink"/>
+          </w:rPr>
+          <w:t xml:space="preserve">https://orcid.org/0000-0002-0318-4162</w:t>
+        </w:r>
+      </w:hyperlink>
+    </w:p>
+    <w:p>
+      <w:pPr>
+        <w:pStyle w:val="TextBody"/>
+      </w:pPr>
+      <w:r>
+        <w:t xml:space="preserve">E-mail:</w:t>
+      </w:r>
+      <w:r>
+        <w:t xml:space="preserve"> </w:t>
+      </w:r>
+      <w:hyperlink r:id="rId23">
         <w:r>
           <w:rPr>
             <w:rStyle w:val="Hyperlink"/>
@@ -164,11 +226,11 @@
       <w:pPr>
         <w:pStyle w:val="Heading1"/>
       </w:pPr>
-      <w:bookmarkStart w:id="22" w:name="abstract"/>
+      <w:bookmarkStart w:id="24" w:name="abstract"/>
       <w:r>
         <w:t xml:space="preserve">Abstract</w:t>
       </w:r>
-      <w:bookmarkEnd w:id="22"/>
+      <w:bookmarkEnd w:id="24"/>
     </w:p>
     <w:p>
       <w:pPr>
@@ -184,7 +246,7 @@
         <w:t xml:space="preserve"> </w:t>
       </w:r>
       <w:r>
-        <w:t xml:space="preserve">The run chart is one form of statistical process control chart that is particularly useful for detecting minor to moderate shifts in data over time. The Anhøj rules test for shifts by looking for unusually long runs (L) of data points on the same side of the process centre (mean or median) and unusually few crossings (C) of the centre depending on the number of available data points (N). Critical values for C and L have mainly been studied in isolation. But what is really of interest is the joint distribution of C and L, which has so far only been studied using simulated data series. We recently released an R package,</w:t>
+        <w:t xml:space="preserve">The run chart is one form of statistical process control chart that is particularly useful for detecting persistent shifts in data over time. The Anhøj rules test for shifts by looking for unusually long runs (L) of data points on the same side of the process centre (mean or median) and unusually few crossings (C) of the centre depending on the number of available data points (N). Critical values for C and L have mainly been studied in isolation. But what is really of interest is the joint distribution of C and L, which has so far only been studied using simulated data series. We recently released an R package,</w:t>
       </w:r>
       <w:r>
         <w:t xml:space="preserve"> </w:t>
@@ -278,7 +340,7 @@
         <w:t xml:space="preserve"> </w:t>
       </w:r>
       <w:r>
-        <w:t xml:space="preserve">We calculated exact values for the joint distribution of C and L for N = 10-100 together with measures of the diagnostic value of the Anhøj rules. The best box and cut box procedures significantly improved the diagnostic value of the Anhøj rules by keeping the specificity and sensitivity close to pre-specified target values.</w:t>
+        <w:t xml:space="preserve">We present exact values for the joint distribution of C and L for N = 10-100 together with measures of the diagnostic value of the Anhøj rules. The best box and cut box procedures improved the diagnostic value of the Anhøj rules by keeping the specificity and sensitivity close to pre-specified target values.</w:t>
       </w:r>
     </w:p>
     <w:p>
@@ -302,29 +364,29 @@
       <w:pPr>
         <w:pStyle w:val="Heading1"/>
       </w:pPr>
-      <w:bookmarkStart w:id="23" w:name="keywords"/>
+      <w:bookmarkStart w:id="25" w:name="keywords"/>
       <w:r>
         <w:t xml:space="preserve">Keywords</w:t>
       </w:r>
-      <w:bookmarkEnd w:id="23"/>
+      <w:bookmarkEnd w:id="25"/>
     </w:p>
     <w:p>
       <w:pPr>
         <w:pStyle w:val="FirstParagraph"/>
       </w:pPr>
       <w:r>
-        <w:t xml:space="preserve">statistical process control, run charts, control charts, runs analysis, quality improvement</w:t>
+        <w:t xml:space="preserve">statistical process control, run charts, runs analysis, quality improvement</w:t>
       </w:r>
     </w:p>
     <w:p>
       <w:pPr>
         <w:pStyle w:val="Heading1"/>
       </w:pPr>
-      <w:bookmarkStart w:id="24" w:name="background"/>
+      <w:bookmarkStart w:id="26" w:name="background"/>
       <w:r>
         <w:t xml:space="preserve">Background</w:t>
       </w:r>
-      <w:bookmarkEnd w:id="24"/>
+      <w:bookmarkEnd w:id="26"/>
     </w:p>
     <w:p>
       <w:pPr>
@@ -435,7 +497,7 @@
         <w:pStyle w:val="TextBody"/>
       </w:pPr>
       <w:r>
-        <w:t xml:space="preserve">Critical values for run length and number of crossings depend on the total number of data points in the chart. The number of crossings follows a binomial distribution, b(N - 1, 0.5), where N is the number of data points and 0.5 the success probability. Thus, the lower prediction limit for number of crossings may, for example, be set to the lower 5th percentile of the corresponding cumulative binomial distribution</w:t>
+        <w:t xml:space="preserve">Critical values for run length and number of crossings depend on the total number of data points in the chart, excluding data points that fall directly on the centre line. The number of crossings follows a binomial distribution, b(N – 1, 0.5), where N is the number of data points and 0.5 the success probability. Thus, the lower prediction limit for number of crossings may, for example, be set to the lower 5th percentile of the corresponding cumulative binomial distribution</w:t>
       </w:r>
       <w:r>
         <w:t xml:space="preserve"> </w:t>
@@ -456,7 +518,16 @@
         <w:t xml:space="preserve"> </w:t>
       </w:r>
       <w:r>
-        <w:t xml:space="preserve">or an approximate value depending on N as with the Anhøj rules: log2(N) + 3 rounded to the nearest integer</w:t>
+        <w:t xml:space="preserve">or an approximate value depending on N as with the Anhøj rules: log</w:t>
+      </w:r>
+      <w:r>
+        <w:rPr>
+          <w:vertAlign w:val="subscript"/>
+        </w:rPr>
+        <w:t xml:space="preserve">2</w:t>
+      </w:r>
+      <w:r>
+        <w:t xml:space="preserve">(N) + 3 rounded to the nearest integer</w:t>
       </w:r>
       <w:r>
         <w:t xml:space="preserve"> </w:t>
@@ -489,7 +560,7 @@
         <w:pStyle w:val="FirstParagraph"/>
       </w:pPr>
       <w:r>
-        <w:t xml:space="preserve">Historically, runs tests have mainly been studied individually. But what is really of interest, because the rules are linked – when one goes up, the other goes down – is the properties of the joint distribution of number of crossings (C) and longest runs (L).</w:t>
+        <w:t xml:space="preserve">Historically, runs tests have been studied individually. But what is really of interest, because the rules are linked – when one goes up, the other goes down – is the properties of the joint distribution of number of crossings (C) and longest runs (L).</w:t>
       </w:r>
     </w:p>
     <w:p>
@@ -521,7 +592,7 @@
         <w:rPr>
           <w:vertAlign w:val="superscript"/>
         </w:rPr>
-        <w:t xml:space="preserve">(N-1)</w:t>
+        <w:t xml:space="preserve">(N–1)</w:t>
       </w:r>
       <w:r>
         <w:t xml:space="preserve"> </w:t>
@@ -558,7 +629,7 @@
         <w:t xml:space="preserve"> </w:t>
       </w:r>
       <w:r>
-        <w:t xml:space="preserve">package it became feasible to calculate exact joint probabilities of C and L over a wide range of N and SD. And consequently, it became feasible to investigate the diagnostic properties of run charts using exact values for specificity and sensitivity rather than values based on time consuming, inaccurate, and complicated simulation studies.</w:t>
+        <w:t xml:space="preserve">package it became feasible to calculate exact joint probabilities of C and L over a range of N and SD. And consequently, it became feasible to investigate the diagnostic properties of run charts using exact values for specificity and sensitivity rather than values based on time consuming, inaccurate, and complicated simulation studies.</w:t>
       </w:r>
     </w:p>
     <w:p>
@@ -608,21 +679,21 @@
       <w:pPr>
         <w:pStyle w:val="Heading1"/>
       </w:pPr>
-      <w:bookmarkStart w:id="25" w:name="methods"/>
+      <w:bookmarkStart w:id="27" w:name="methods"/>
       <w:r>
         <w:t xml:space="preserve">Methods</w:t>
       </w:r>
-      <w:bookmarkEnd w:id="25"/>
+      <w:bookmarkEnd w:id="27"/>
     </w:p>
     <w:p>
       <w:pPr>
         <w:pStyle w:val="Heading2"/>
       </w:pPr>
-      <w:bookmarkStart w:id="26" w:name="likelihood-ratios-to-quantify-the-diagnostic-value-of-runs-rules"/>
+      <w:bookmarkStart w:id="28" w:name="likelihood-ratios-to-quantify-the-diagnostic-value-of-runs-rules"/>
       <w:r>
         <w:t xml:space="preserve">Likelihood ratios to quantify the diagnostic value of runs rules</w:t>
       </w:r>
-      <w:bookmarkEnd w:id="26"/>
+      <w:bookmarkEnd w:id="28"/>
     </w:p>
     <w:p>
       <w:pPr>
@@ -732,11 +803,11 @@
       <w:pPr>
         <w:pStyle w:val="Heading2"/>
       </w:pPr>
-      <w:bookmarkStart w:id="27" w:name="best-box-and-cut-box-adjustments-to-improve-the-anhj-rules"/>
+      <w:bookmarkStart w:id="29" w:name="best-box-and-cut-box-adjustments-to-improve-the-anhj-rules"/>
       <w:r>
         <w:t xml:space="preserve">Best box and cut box adjustments to improve the Anhøj rules</w:t>
       </w:r>
-      <w:bookmarkEnd w:id="27"/>
+      <w:bookmarkEnd w:id="29"/>
     </w:p>
     <w:p>
       <w:pPr>
@@ -872,18 +943,18 @@
       <w:pPr>
         <w:pStyle w:val="Heading1"/>
       </w:pPr>
-      <w:bookmarkStart w:id="28" w:name="results"/>
+      <w:bookmarkStart w:id="30" w:name="results"/>
       <w:r>
         <w:t xml:space="preserve">Results</w:t>
       </w:r>
-      <w:bookmarkEnd w:id="28"/>
+      <w:bookmarkEnd w:id="30"/>
     </w:p>
     <w:p>
       <w:pPr>
         <w:pStyle w:val="FirstParagraph"/>
       </w:pPr>
       <w:r>
-        <w:t xml:space="preserve">We calculated the limits for the Anhøj, best box, and cut box rules together with their corresponding positive test proportions and likelihood ratios for N = 10-100 and SD = 0-3 (in 0.2 SD increments). The limits, specificities, and sensitivities are presented in Table 1. The R code to reproduce the full results set and the figures from this article is provided in the supplementary file</w:t>
+        <w:t xml:space="preserve">We calculated the limits for the Anhøj, best box, and cut box rules together with their corresponding positive test proportions and likelihood ratios for N = 10-100 and SD = 0-3 (in 0.2 SD increments). The limits, specificities, and sensitivities (for SD = 0.8) are presented in Table 1. The R code to reproduce the full results set and the figures from this article is provided in the supplementary file</w:t>
       </w:r>
       <w:r>
         <w:t xml:space="preserve"> </w:t>
@@ -895,22 +966,7 @@
         <w:t xml:space="preserve">crossrunbox.R</w:t>
       </w:r>
       <w:r>
-        <w:t xml:space="preserve">. Note that to preserve numerical precision, the code stores the</w:t>
-      </w:r>
-      <w:r>
-        <w:t xml:space="preserve"> </w:t>
-      </w:r>
-      <w:r>
-        <w:rPr>
-          <w:rStyle w:val="VerbatimChar"/>
-        </w:rPr>
-        <w:t xml:space="preserve">log</w:t>
-      </w:r>
-      <w:r>
-        <w:t xml:space="preserve"> </w:t>
-      </w:r>
-      <w:r>
-        <w:t xml:space="preserve">of likelihood ratios. To get the actual likelihood values back, use</w:t>
+        <w:t xml:space="preserve">. Note that to preserve numerical precision, the code stores the log of likelihood ratios. To get the actual likelihood values back, use</w:t>
       </w:r>
       <w:r>
         <w:t xml:space="preserve"> </w:t>
@@ -994,18 +1050,18 @@
       <w:pPr>
         <w:pStyle w:val="Heading1"/>
       </w:pPr>
-      <w:bookmarkStart w:id="29" w:name="discussion-and-conclusion"/>
+      <w:bookmarkStart w:id="31" w:name="discussion-and-conclusion"/>
       <w:r>
         <w:t xml:space="preserve">Discussion and conclusion</w:t>
       </w:r>
-      <w:bookmarkEnd w:id="29"/>
+      <w:bookmarkEnd w:id="31"/>
     </w:p>
     <w:p>
       <w:pPr>
         <w:pStyle w:val="FirstParagraph"/>
       </w:pPr>
       <w:r>
-        <w:t xml:space="preserve">This study provided exact values for the diagnostic properties of the Anhøj rules for run charts with 10-100 data points including shifts up to 3 standard deviation units.</w:t>
+        <w:t xml:space="preserve">This study provide exact values for the diagnostic properties of the Anhøj rules for run charts with 10-100 data points including shifts up to 3 standard deviation units.</w:t>
       </w:r>
     </w:p>
     <w:p>
@@ -1036,7 +1092,7 @@
         <w:pStyle w:val="TextBody"/>
       </w:pPr>
       <w:r>
-        <w:t xml:space="preserve">Furthermore, the study demonstrated that it is feasible to reduce the variability in run chart specificity with varying number of data points by using the best box and cut box adjustments of the Anhøj rules.</w:t>
+        <w:t xml:space="preserve">Furthermore, the study demonstrate that it is feasible to reduce the variability in run chart specificity with varying number of data points by using the best box and cut box adjustments of the Anhøj rules.</w:t>
       </w:r>
     </w:p>
     <w:p>
@@ -1044,7 +1100,7 @@
         <w:pStyle w:val="TextBody"/>
       </w:pPr>
       <w:r>
-        <w:t xml:space="preserve">Most importantly, figures 6 and 7 confirm what we expected after years of practical experience using runs analysis, that the Anhøj rules constitute a useful and robust method for detection of persistent shifts only slightly larger than 1 standard deviation units and with as little as 10-12 data points. This can be seen by the fact that LR+ &gt; 10 for SD &gt; 1 and N ≥ 10. Although, the best box and cut box procedures will not change this, the box adjustments may potentially improve the practical value of runs analysis by reducing sudden shifts in sensitivity and specificity when the number of available data points changes. Whether this holds true in practice remains to be confirmed.</w:t>
+        <w:t xml:space="preserve">Most importantly, figures 6 and 7 confirm our experience from years of practical use of runs analysis, that the Anhøj rules constitute a useful and robust method for detection of persistent shifts only slightly larger than 1 standard deviation units and with as little as 10-12 data points. This can be seen by the fact that LR+ &gt; 10 for SD &gt; 1 and N ≥ 10. Although, the best box and cut box procedures will not change this, the box adjustments may potentially improve the practical value of runs analysis by reducing sudden shifts in sensitivity and specificity when the number of available data points changes. Whether this holds true in practice remains to be confirmed.</w:t>
       </w:r>
     </w:p>
     <w:p>
@@ -1234,18 +1290,18 @@
         <w:pStyle w:val="TextBody"/>
       </w:pPr>
       <w:r>
-        <w:t xml:space="preserve">In conclusion, this study provided exact values for the diagnostic properties of the Anhøj rules for run charts with 10-100 data points including shifts up to 3 standard deviation units, and demonstrated that it is feasible to reduce the variability in run chart specificity from varying numbers of data points by using the best box and cut box adjustments of the Anhøj rules.</w:t>
+        <w:t xml:space="preserve">In conclusion, this study provide exact values for the diagnostic properties of the Anhøj rules for run charts with 10-100 data points including shifts up to 3 standard deviation units, and demonstrate that it is feasible to reduce the variability in run chart specificity from varying numbers of data points by using the best box and cut box adjustments of the Anhøj rules.</w:t>
       </w:r>
     </w:p>
     <w:p>
       <w:pPr>
         <w:pStyle w:val="Heading1"/>
       </w:pPr>
-      <w:bookmarkStart w:id="30" w:name="list-of-abbreviations"/>
+      <w:bookmarkStart w:id="32" w:name="list-of-abbreviations"/>
       <w:r>
         <w:t xml:space="preserve">List of abbreviations</w:t>
       </w:r>
-      <w:bookmarkEnd w:id="30"/>
+      <w:bookmarkEnd w:id="32"/>
     </w:p>
     <w:p>
       <w:pPr>
@@ -1383,18 +1439,18 @@
       <w:pPr>
         <w:pStyle w:val="Heading1"/>
       </w:pPr>
-      <w:bookmarkStart w:id="31" w:name="results-table"/>
+      <w:bookmarkStart w:id="33" w:name="results-table"/>
       <w:r>
         <w:t xml:space="preserve">Results table</w:t>
       </w:r>
-      <w:bookmarkEnd w:id="31"/>
+      <w:bookmarkEnd w:id="33"/>
     </w:p>
     <w:p>
       <w:pPr>
         <w:pStyle w:val="FirstParagraph"/>
       </w:pPr>
       <w:r>
-        <w:t xml:space="preserve">Table 1: Signal limits, specificity, and sensitivity for the Anhøj and best box rules and borders for the cut box rules. N = number of data points in chart. C = lower limit for number of crossings, L = upper limit for longest run, for declaring random variation by the Anhøj and best box rules. Cbord and Lbord = Additional information for the cut box rules. When specified, parts of the border of the best box to retain to declare random variation. When not specified, cut box is identical to best box.</w:t>
+        <w:t xml:space="preserve">Table 1: Signal limits, specificity (no shift), and sensitivity (shift = 0.8 SD) for the Anhøj and best box rules and borders for the cut box rules. N = number of data points in chart. C = lower limit for number of crossings, L = upper limit for longest run, for declaring random variation by the Anhøj and best box rules. Cbord and Lbord = Additional information for the cut box rules. When specified, parts of the border of the best box to retain to declare random variation. When not specified, cut box is identical to best box.</w:t>
       </w:r>
     </w:p>
     <w:tbl xmlns:w="http://schemas.openxmlformats.org/wordprocessingml/2006/main" xmlns:r="http://schemas.openxmlformats.org/officeDocument/2006/relationships" xmlns:w14="http://schemas.microsoft.com/office/word/2010/wordml" xmlns:wp="http://schemas.openxmlformats.org/drawingml/2006/wordprocessingDrawing" xmlns:a="http://schemas.openxmlformats.org/drawingml/2006/main" xmlns:pic="http://schemas.openxmlformats.org/drawingml/2006/picture">
@@ -36910,21 +36966,21 @@
       <w:pPr>
         <w:pStyle w:val="Heading1"/>
       </w:pPr>
-      <w:bookmarkStart w:id="32" w:name="declarations"/>
+      <w:bookmarkStart w:id="34" w:name="declarations"/>
       <w:r>
         <w:t xml:space="preserve">Declarations</w:t>
       </w:r>
-      <w:bookmarkEnd w:id="32"/>
+      <w:bookmarkEnd w:id="34"/>
     </w:p>
     <w:p>
       <w:pPr>
         <w:pStyle w:val="Heading2"/>
       </w:pPr>
-      <w:bookmarkStart w:id="33" w:name="ethics-approval-and-consent-to-participate"/>
+      <w:bookmarkStart w:id="35" w:name="ethics-approval-and-consent-to-participate"/>
       <w:r>
         <w:t xml:space="preserve">Ethics approval and consent to participate</w:t>
       </w:r>
-      <w:bookmarkEnd w:id="33"/>
+      <w:bookmarkEnd w:id="35"/>
     </w:p>
     <w:p>
       <w:pPr>
@@ -36938,11 +36994,11 @@
       <w:pPr>
         <w:pStyle w:val="Heading2"/>
       </w:pPr>
-      <w:bookmarkStart w:id="34" w:name="consent-for-publication"/>
+      <w:bookmarkStart w:id="36" w:name="consent-for-publication"/>
       <w:r>
         <w:t xml:space="preserve">Consent for publication</w:t>
       </w:r>
-      <w:bookmarkEnd w:id="34"/>
+      <w:bookmarkEnd w:id="36"/>
     </w:p>
     <w:p>
       <w:pPr>
@@ -36956,11 +37012,11 @@
       <w:pPr>
         <w:pStyle w:val="Heading2"/>
       </w:pPr>
-      <w:bookmarkStart w:id="35" w:name="availability-of-data-and-material"/>
+      <w:bookmarkStart w:id="37" w:name="availability-of-data-and-material"/>
       <w:r>
         <w:t xml:space="preserve">Availability of data and material</w:t>
       </w:r>
-      <w:bookmarkEnd w:id="35"/>
+      <w:bookmarkEnd w:id="37"/>
     </w:p>
     <w:p>
       <w:pPr>
@@ -36974,11 +37030,11 @@
       <w:pPr>
         <w:pStyle w:val="Heading2"/>
       </w:pPr>
-      <w:bookmarkStart w:id="36" w:name="competing-interests"/>
+      <w:bookmarkStart w:id="38" w:name="competing-interests"/>
       <w:r>
         <w:t xml:space="preserve">Competing interests</w:t>
       </w:r>
-      <w:bookmarkEnd w:id="36"/>
+      <w:bookmarkEnd w:id="38"/>
     </w:p>
     <w:p>
       <w:pPr>
@@ -36992,11 +37048,11 @@
       <w:pPr>
         <w:pStyle w:val="Heading2"/>
       </w:pPr>
-      <w:bookmarkStart w:id="37" w:name="funding"/>
+      <w:bookmarkStart w:id="39" w:name="funding"/>
       <w:r>
         <w:t xml:space="preserve">Funding</w:t>
       </w:r>
-      <w:bookmarkEnd w:id="37"/>
+      <w:bookmarkEnd w:id="39"/>
     </w:p>
     <w:p>
       <w:pPr>
@@ -37010,11 +37066,11 @@
       <w:pPr>
         <w:pStyle w:val="Heading2"/>
       </w:pPr>
-      <w:bookmarkStart w:id="38" w:name="authors-contributions"/>
+      <w:bookmarkStart w:id="40" w:name="authors-contributions"/>
       <w:r>
         <w:t xml:space="preserve">Authors’ contributions</w:t>
       </w:r>
-      <w:bookmarkEnd w:id="38"/>
+      <w:bookmarkEnd w:id="40"/>
     </w:p>
     <w:p>
       <w:pPr>
@@ -37072,11 +37128,11 @@
       <w:pPr>
         <w:pStyle w:val="Heading2"/>
       </w:pPr>
-      <w:bookmarkStart w:id="39" w:name="acknowledgements"/>
+      <w:bookmarkStart w:id="41" w:name="acknowledgements"/>
       <w:r>
         <w:t xml:space="preserve">Acknowledgements</w:t>
       </w:r>
-      <w:bookmarkEnd w:id="39"/>
+      <w:bookmarkEnd w:id="41"/>
     </w:p>
     <w:p>
       <w:pPr>
@@ -37090,14 +37146,14 @@
       <w:pPr>
         <w:pStyle w:val="Heading1"/>
       </w:pPr>
-      <w:bookmarkStart w:id="40" w:name="references"/>
+      <w:bookmarkStart w:id="42" w:name="references"/>
       <w:r>
         <w:t xml:space="preserve">References</w:t>
       </w:r>
-      <w:bookmarkEnd w:id="40"/>
+      <w:bookmarkEnd w:id="42"/>
     </w:p>
-    <w:bookmarkStart w:id="54" w:name="refs"/>
-    <w:bookmarkStart w:id="41" w:name="ref-anhoej2018"/>
+    <w:bookmarkStart w:id="56" w:name="refs"/>
+    <w:bookmarkStart w:id="43" w:name="ref-anhoej2018"/>
     <w:p>
       <w:pPr>
         <w:pStyle w:val="Bibliography"/>
@@ -37109,8 +37165,8 @@
         <w:t xml:space="preserve"> </w:t>
       </w:r>
     </w:p>
-    <w:bookmarkEnd w:id="41"/>
-    <w:bookmarkStart w:id="42" w:name="ref-anhoej2014"/>
+    <w:bookmarkEnd w:id="43"/>
+    <w:bookmarkStart w:id="44" w:name="ref-anhoej2014"/>
     <w:p>
       <w:pPr>
         <w:pStyle w:val="Bibliography"/>
@@ -37122,8 +37178,8 @@
         <w:t xml:space="preserve"> </w:t>
       </w:r>
     </w:p>
-    <w:bookmarkEnd w:id="42"/>
-    <w:bookmarkStart w:id="43" w:name="ref-anhoej2015"/>
+    <w:bookmarkEnd w:id="44"/>
+    <w:bookmarkStart w:id="45" w:name="ref-anhoej2015"/>
     <w:p>
       <w:pPr>
         <w:pStyle w:val="Bibliography"/>
@@ -37135,8 +37191,8 @@
         <w:t xml:space="preserve"> </w:t>
       </w:r>
     </w:p>
-    <w:bookmarkEnd w:id="43"/>
-    <w:bookmarkStart w:id="45" w:name="ref-qicharts2"/>
+    <w:bookmarkEnd w:id="45"/>
+    <w:bookmarkStart w:id="47" w:name="ref-qicharts2"/>
     <w:p>
       <w:pPr>
         <w:pStyle w:val="Bibliography"/>
@@ -37147,7 +37203,7 @@
       <w:r>
         <w:t xml:space="preserve"> </w:t>
       </w:r>
-      <w:hyperlink r:id="rId44">
+      <w:hyperlink r:id="rId46">
         <w:r>
           <w:rPr>
             <w:rStyle w:val="Hyperlink"/>
@@ -37156,8 +37212,8 @@
         </w:r>
       </w:hyperlink>
     </w:p>
-    <w:bookmarkEnd w:id="45"/>
-    <w:bookmarkStart w:id="46" w:name="ref-chen2010"/>
+    <w:bookmarkEnd w:id="47"/>
+    <w:bookmarkStart w:id="48" w:name="ref-chen2010"/>
     <w:p>
       <w:pPr>
         <w:pStyle w:val="Bibliography"/>
@@ -37169,8 +37225,8 @@
         <w:t xml:space="preserve"> </w:t>
       </w:r>
     </w:p>
-    <w:bookmarkEnd w:id="46"/>
-    <w:bookmarkStart w:id="47" w:name="ref-carey2002a"/>
+    <w:bookmarkEnd w:id="48"/>
+    <w:bookmarkStart w:id="49" w:name="ref-carey2002a"/>
     <w:p>
       <w:pPr>
         <w:pStyle w:val="Bibliography"/>
@@ -37182,8 +37238,8 @@
         <w:t xml:space="preserve"> </w:t>
       </w:r>
     </w:p>
-    <w:bookmarkEnd w:id="47"/>
-    <w:bookmarkStart w:id="48" w:name="ref-schilling2012"/>
+    <w:bookmarkEnd w:id="49"/>
+    <w:bookmarkStart w:id="50" w:name="ref-schilling2012"/>
     <w:p>
       <w:pPr>
         <w:pStyle w:val="Bibliography"/>
@@ -37195,8 +37251,8 @@
         <w:t xml:space="preserve"> </w:t>
       </w:r>
     </w:p>
-    <w:bookmarkEnd w:id="48"/>
-    <w:bookmarkStart w:id="50" w:name="ref-twl2018"/>
+    <w:bookmarkEnd w:id="50"/>
+    <w:bookmarkStart w:id="52" w:name="ref-twl2018"/>
     <w:p>
       <w:pPr>
         <w:pStyle w:val="Bibliography"/>
@@ -37207,7 +37263,7 @@
       <w:r>
         <w:t xml:space="preserve"> </w:t>
       </w:r>
-      <w:hyperlink r:id="rId49">
+      <w:hyperlink r:id="rId51">
         <w:r>
           <w:rPr>
             <w:rStyle w:val="Hyperlink"/>
@@ -37216,8 +37272,8 @@
         </w:r>
       </w:hyperlink>
     </w:p>
-    <w:bookmarkEnd w:id="50"/>
-    <w:bookmarkStart w:id="51" w:name="ref-deeks2004"/>
+    <w:bookmarkEnd w:id="52"/>
+    <w:bookmarkStart w:id="53" w:name="ref-deeks2004"/>
     <w:p>
       <w:pPr>
         <w:pStyle w:val="Bibliography"/>
@@ -37229,8 +37285,8 @@
         <w:t xml:space="preserve"> </w:t>
       </w:r>
     </w:p>
-    <w:bookmarkEnd w:id="51"/>
-    <w:bookmarkStart w:id="53" w:name="ref-rmpfr"/>
+    <w:bookmarkEnd w:id="53"/>
+    <w:bookmarkStart w:id="55" w:name="ref-rmpfr"/>
     <w:p>
       <w:pPr>
         <w:pStyle w:val="Bibliography"/>
@@ -37241,7 +37297,7 @@
       <w:r>
         <w:t xml:space="preserve"> </w:t>
       </w:r>
-      <w:hyperlink r:id="rId52">
+      <w:hyperlink r:id="rId54">
         <w:r>
           <w:rPr>
             <w:rStyle w:val="Hyperlink"/>
@@ -37250,8 +37306,8 @@
         </w:r>
       </w:hyperlink>
     </w:p>
-    <w:bookmarkEnd w:id="53"/>
-    <w:bookmarkEnd w:id="54"/>
+    <w:bookmarkEnd w:id="55"/>
+    <w:bookmarkEnd w:id="56"/>
     <w:sectPr>
       <w:footerReference w:type="default" r:id="rId9"/>
       <w:type w:val="nextPage"/>
@@ -37294,7 +37350,7 @@
     </w:r>
     <w:r>
       <w:rPr/>
-      <w:t>5</w:t>
+      <w:t>4</w:t>
     </w:r>
     <w:r>
       <w:rPr/>
@@ -37320,7 +37376,7 @@
     </w:r>
     <w:r>
       <w:rPr/>
-      <w:t>19</w:t>
+      <w:t>1</w:t>
     </w:r>
     <w:r>
       <w:rPr/>
@@ -39165,6 +39221,394 @@
     <w:qFormat/>
     <w:rPr/>
   </w:style>
+  <w:style w:type="character" w:styleId="ListLabel86">
+    <w:name w:val="ListLabel 86"/>
+    <w:qFormat/>
+    <w:rPr>
+      <w:rFonts w:cs="Symbol"/>
+    </w:rPr>
+  </w:style>
+  <w:style w:type="character" w:styleId="ListLabel87">
+    <w:name w:val="ListLabel 87"/>
+    <w:qFormat/>
+    <w:rPr>
+      <w:rFonts w:cs="Symbol"/>
+    </w:rPr>
+  </w:style>
+  <w:style w:type="character" w:styleId="ListLabel88">
+    <w:name w:val="ListLabel 88"/>
+    <w:qFormat/>
+    <w:rPr>
+      <w:rFonts w:cs="Symbol"/>
+    </w:rPr>
+  </w:style>
+  <w:style w:type="character" w:styleId="ListLabel89">
+    <w:name w:val="ListLabel 89"/>
+    <w:qFormat/>
+    <w:rPr>
+      <w:rFonts w:cs="Symbol"/>
+    </w:rPr>
+  </w:style>
+  <w:style w:type="character" w:styleId="ListLabel90">
+    <w:name w:val="ListLabel 90"/>
+    <w:qFormat/>
+    <w:rPr>
+      <w:rFonts w:cs="Symbol"/>
+    </w:rPr>
+  </w:style>
+  <w:style w:type="character" w:styleId="ListLabel91">
+    <w:name w:val="ListLabel 91"/>
+    <w:qFormat/>
+    <w:rPr>
+      <w:rFonts w:cs="Symbol"/>
+    </w:rPr>
+  </w:style>
+  <w:style w:type="character" w:styleId="ListLabel92">
+    <w:name w:val="ListLabel 92"/>
+    <w:qFormat/>
+    <w:rPr>
+      <w:rFonts w:cs="Symbol"/>
+    </w:rPr>
+  </w:style>
+  <w:style w:type="character" w:styleId="ListLabel93">
+    <w:name w:val="ListLabel 93"/>
+    <w:qFormat/>
+    <w:rPr>
+      <w:rFonts w:cs="Symbol"/>
+    </w:rPr>
+  </w:style>
+  <w:style w:type="character" w:styleId="ListLabel94">
+    <w:name w:val="ListLabel 94"/>
+    <w:qFormat/>
+    <w:rPr>
+      <w:rFonts w:cs="Symbol"/>
+    </w:rPr>
+  </w:style>
+  <w:style w:type="character" w:styleId="ListLabel95">
+    <w:name w:val="ListLabel 95"/>
+    <w:qFormat/>
+    <w:rPr>
+      <w:rFonts w:cs="Symbol"/>
+    </w:rPr>
+  </w:style>
+  <w:style w:type="character" w:styleId="ListLabel96">
+    <w:name w:val="ListLabel 96"/>
+    <w:qFormat/>
+    <w:rPr>
+      <w:rFonts w:cs="Symbol"/>
+    </w:rPr>
+  </w:style>
+  <w:style w:type="character" w:styleId="ListLabel97">
+    <w:name w:val="ListLabel 97"/>
+    <w:qFormat/>
+    <w:rPr>
+      <w:rFonts w:cs="Symbol"/>
+    </w:rPr>
+  </w:style>
+  <w:style w:type="character" w:styleId="ListLabel98">
+    <w:name w:val="ListLabel 98"/>
+    <w:qFormat/>
+    <w:rPr>
+      <w:rFonts w:cs="Symbol"/>
+    </w:rPr>
+  </w:style>
+  <w:style w:type="character" w:styleId="ListLabel99">
+    <w:name w:val="ListLabel 99"/>
+    <w:qFormat/>
+    <w:rPr>
+      <w:rFonts w:cs="Symbol"/>
+    </w:rPr>
+  </w:style>
+  <w:style w:type="character" w:styleId="ListLabel100">
+    <w:name w:val="ListLabel 100"/>
+    <w:qFormat/>
+    <w:rPr>
+      <w:rFonts w:cs="Symbol"/>
+    </w:rPr>
+  </w:style>
+  <w:style w:type="character" w:styleId="ListLabel101">
+    <w:name w:val="ListLabel 101"/>
+    <w:qFormat/>
+    <w:rPr>
+      <w:rFonts w:cs="Symbol"/>
+    </w:rPr>
+  </w:style>
+  <w:style w:type="character" w:styleId="ListLabel102">
+    <w:name w:val="ListLabel 102"/>
+    <w:qFormat/>
+    <w:rPr>
+      <w:rFonts w:cs="Symbol"/>
+    </w:rPr>
+  </w:style>
+  <w:style w:type="character" w:styleId="ListLabel103">
+    <w:name w:val="ListLabel 103"/>
+    <w:qFormat/>
+    <w:rPr>
+      <w:rFonts w:cs="Symbol"/>
+    </w:rPr>
+  </w:style>
+  <w:style w:type="character" w:styleId="ListLabel104">
+    <w:name w:val="ListLabel 104"/>
+    <w:qFormat/>
+    <w:rPr>
+      <w:rFonts w:cs="Symbol"/>
+    </w:rPr>
+  </w:style>
+  <w:style w:type="character" w:styleId="ListLabel105">
+    <w:name w:val="ListLabel 105"/>
+    <w:qFormat/>
+    <w:rPr>
+      <w:rFonts w:cs="Symbol"/>
+    </w:rPr>
+  </w:style>
+  <w:style w:type="character" w:styleId="ListLabel106">
+    <w:name w:val="ListLabel 106"/>
+    <w:qFormat/>
+    <w:rPr>
+      <w:rFonts w:cs="Symbol"/>
+    </w:rPr>
+  </w:style>
+  <w:style w:type="character" w:styleId="ListLabel107">
+    <w:name w:val="ListLabel 107"/>
+    <w:qFormat/>
+    <w:rPr>
+      <w:rFonts w:cs="Symbol"/>
+    </w:rPr>
+  </w:style>
+  <w:style w:type="character" w:styleId="ListLabel108">
+    <w:name w:val="ListLabel 108"/>
+    <w:qFormat/>
+    <w:rPr>
+      <w:rFonts w:cs="Symbol"/>
+    </w:rPr>
+  </w:style>
+  <w:style w:type="character" w:styleId="ListLabel109">
+    <w:name w:val="ListLabel 109"/>
+    <w:qFormat/>
+    <w:rPr>
+      <w:rFonts w:cs="Symbol"/>
+    </w:rPr>
+  </w:style>
+  <w:style w:type="character" w:styleId="ListLabel110">
+    <w:name w:val="ListLabel 110"/>
+    <w:qFormat/>
+    <w:rPr>
+      <w:rFonts w:cs="Symbol"/>
+    </w:rPr>
+  </w:style>
+  <w:style w:type="character" w:styleId="ListLabel111">
+    <w:name w:val="ListLabel 111"/>
+    <w:qFormat/>
+    <w:rPr>
+      <w:rFonts w:cs="Symbol"/>
+    </w:rPr>
+  </w:style>
+  <w:style w:type="character" w:styleId="ListLabel112">
+    <w:name w:val="ListLabel 112"/>
+    <w:qFormat/>
+    <w:rPr>
+      <w:rFonts w:cs="Symbol"/>
+    </w:rPr>
+  </w:style>
+  <w:style w:type="character" w:styleId="ListLabel113">
+    <w:name w:val="ListLabel 113"/>
+    <w:qFormat/>
+    <w:rPr/>
+  </w:style>
+  <w:style w:type="character" w:styleId="ListLabel114">
+    <w:name w:val="ListLabel 114"/>
+    <w:qFormat/>
+    <w:rPr>
+      <w:rFonts w:cs="Symbol"/>
+    </w:rPr>
+  </w:style>
+  <w:style w:type="character" w:styleId="ListLabel115">
+    <w:name w:val="ListLabel 115"/>
+    <w:qFormat/>
+    <w:rPr>
+      <w:rFonts w:cs="Symbol"/>
+    </w:rPr>
+  </w:style>
+  <w:style w:type="character" w:styleId="ListLabel116">
+    <w:name w:val="ListLabel 116"/>
+    <w:qFormat/>
+    <w:rPr>
+      <w:rFonts w:cs="Symbol"/>
+    </w:rPr>
+  </w:style>
+  <w:style w:type="character" w:styleId="ListLabel117">
+    <w:name w:val="ListLabel 117"/>
+    <w:qFormat/>
+    <w:rPr>
+      <w:rFonts w:cs="Symbol"/>
+    </w:rPr>
+  </w:style>
+  <w:style w:type="character" w:styleId="ListLabel118">
+    <w:name w:val="ListLabel 118"/>
+    <w:qFormat/>
+    <w:rPr>
+      <w:rFonts w:cs="Symbol"/>
+    </w:rPr>
+  </w:style>
+  <w:style w:type="character" w:styleId="ListLabel119">
+    <w:name w:val="ListLabel 119"/>
+    <w:qFormat/>
+    <w:rPr>
+      <w:rFonts w:cs="Symbol"/>
+    </w:rPr>
+  </w:style>
+  <w:style w:type="character" w:styleId="ListLabel120">
+    <w:name w:val="ListLabel 120"/>
+    <w:qFormat/>
+    <w:rPr>
+      <w:rFonts w:cs="Symbol"/>
+    </w:rPr>
+  </w:style>
+  <w:style w:type="character" w:styleId="ListLabel121">
+    <w:name w:val="ListLabel 121"/>
+    <w:qFormat/>
+    <w:rPr>
+      <w:rFonts w:cs="Symbol"/>
+    </w:rPr>
+  </w:style>
+  <w:style w:type="character" w:styleId="ListLabel122">
+    <w:name w:val="ListLabel 122"/>
+    <w:qFormat/>
+    <w:rPr>
+      <w:rFonts w:cs="Symbol"/>
+    </w:rPr>
+  </w:style>
+  <w:style w:type="character" w:styleId="ListLabel123">
+    <w:name w:val="ListLabel 123"/>
+    <w:qFormat/>
+    <w:rPr>
+      <w:rFonts w:cs="Symbol"/>
+    </w:rPr>
+  </w:style>
+  <w:style w:type="character" w:styleId="ListLabel124">
+    <w:name w:val="ListLabel 124"/>
+    <w:qFormat/>
+    <w:rPr>
+      <w:rFonts w:cs="Symbol"/>
+    </w:rPr>
+  </w:style>
+  <w:style w:type="character" w:styleId="ListLabel125">
+    <w:name w:val="ListLabel 125"/>
+    <w:qFormat/>
+    <w:rPr>
+      <w:rFonts w:cs="Symbol"/>
+    </w:rPr>
+  </w:style>
+  <w:style w:type="character" w:styleId="ListLabel126">
+    <w:name w:val="ListLabel 126"/>
+    <w:qFormat/>
+    <w:rPr>
+      <w:rFonts w:cs="Symbol"/>
+    </w:rPr>
+  </w:style>
+  <w:style w:type="character" w:styleId="ListLabel127">
+    <w:name w:val="ListLabel 127"/>
+    <w:qFormat/>
+    <w:rPr>
+      <w:rFonts w:cs="Symbol"/>
+    </w:rPr>
+  </w:style>
+  <w:style w:type="character" w:styleId="ListLabel128">
+    <w:name w:val="ListLabel 128"/>
+    <w:qFormat/>
+    <w:rPr>
+      <w:rFonts w:cs="Symbol"/>
+    </w:rPr>
+  </w:style>
+  <w:style w:type="character" w:styleId="ListLabel129">
+    <w:name w:val="ListLabel 129"/>
+    <w:qFormat/>
+    <w:rPr>
+      <w:rFonts w:cs="Symbol"/>
+    </w:rPr>
+  </w:style>
+  <w:style w:type="character" w:styleId="ListLabel130">
+    <w:name w:val="ListLabel 130"/>
+    <w:qFormat/>
+    <w:rPr>
+      <w:rFonts w:cs="Symbol"/>
+    </w:rPr>
+  </w:style>
+  <w:style w:type="character" w:styleId="ListLabel131">
+    <w:name w:val="ListLabel 131"/>
+    <w:qFormat/>
+    <w:rPr>
+      <w:rFonts w:cs="Symbol"/>
+    </w:rPr>
+  </w:style>
+  <w:style w:type="character" w:styleId="ListLabel132">
+    <w:name w:val="ListLabel 132"/>
+    <w:qFormat/>
+    <w:rPr>
+      <w:rFonts w:cs="Symbol"/>
+    </w:rPr>
+  </w:style>
+  <w:style w:type="character" w:styleId="ListLabel133">
+    <w:name w:val="ListLabel 133"/>
+    <w:qFormat/>
+    <w:rPr>
+      <w:rFonts w:cs="Symbol"/>
+    </w:rPr>
+  </w:style>
+  <w:style w:type="character" w:styleId="ListLabel134">
+    <w:name w:val="ListLabel 134"/>
+    <w:qFormat/>
+    <w:rPr>
+      <w:rFonts w:cs="Symbol"/>
+    </w:rPr>
+  </w:style>
+  <w:style w:type="character" w:styleId="ListLabel135">
+    <w:name w:val="ListLabel 135"/>
+    <w:qFormat/>
+    <w:rPr>
+      <w:rFonts w:cs="Symbol"/>
+    </w:rPr>
+  </w:style>
+  <w:style w:type="character" w:styleId="ListLabel136">
+    <w:name w:val="ListLabel 136"/>
+    <w:qFormat/>
+    <w:rPr>
+      <w:rFonts w:cs="Symbol"/>
+    </w:rPr>
+  </w:style>
+  <w:style w:type="character" w:styleId="ListLabel137">
+    <w:name w:val="ListLabel 137"/>
+    <w:qFormat/>
+    <w:rPr>
+      <w:rFonts w:cs="Symbol"/>
+    </w:rPr>
+  </w:style>
+  <w:style w:type="character" w:styleId="ListLabel138">
+    <w:name w:val="ListLabel 138"/>
+    <w:qFormat/>
+    <w:rPr>
+      <w:rFonts w:cs="Symbol"/>
+    </w:rPr>
+  </w:style>
+  <w:style w:type="character" w:styleId="ListLabel139">
+    <w:name w:val="ListLabel 139"/>
+    <w:qFormat/>
+    <w:rPr>
+      <w:rFonts w:cs="Symbol"/>
+    </w:rPr>
+  </w:style>
+  <w:style w:type="character" w:styleId="ListLabel140">
+    <w:name w:val="ListLabel 140"/>
+    <w:qFormat/>
+    <w:rPr>
+      <w:rFonts w:cs="Symbol"/>
+    </w:rPr>
+  </w:style>
+  <w:style w:type="character" w:styleId="ListLabel141">
+    <w:name w:val="ListLabel 141"/>
+    <w:qFormat/>
+    <w:rPr/>
+  </w:style>
   <w:style w:type="paragraph" w:styleId="Heading">
     <w:name w:val="Heading"/>
     <w:basedOn w:val="Normal"/>
@@ -39450,6 +39894,28 @@
       <w:suppressLineNumbers/>
     </w:pPr>
     <w:rPr/>
+  </w:style>
+  <w:style w:type="paragraph" w:styleId="TableContents">
+    <w:name w:val="Table Contents"/>
+    <w:basedOn w:val="Normal"/>
+    <w:qFormat/>
+    <w:pPr>
+      <w:suppressLineNumbers/>
+    </w:pPr>
+    <w:rPr/>
+  </w:style>
+  <w:style w:type="paragraph" w:styleId="TableHeading">
+    <w:name w:val="Table Heading"/>
+    <w:basedOn w:val="TableContents"/>
+    <w:qFormat/>
+    <w:pPr>
+      <w:suppressLineNumbers/>
+      <w:jc w:val="center"/>
+    </w:pPr>
+    <w:rPr>
+      <w:b/>
+      <w:bCs/>
+    </w:rPr>
   </w:style>
   <w:style w:type="table" w:default="1" w:styleId="TableNormal">
     <w:name w:val="Normal Table"/>

</xml_diff>